<commit_message>
RDE1558 "Breast body location clock position
</commit_message>
<xml_diff>
--- a/Breast IG V3 Changes.docx
+++ b/Breast IG V3 Changes.docx
@@ -1127,6 +1127,17 @@
       </w:r>
       <w:r>
         <w:t>RDE1564_RegionOfBreast</w:t>
+      </w:r>
+    </w:p>
+    <w:p>
+      <w:pPr>
+        <w:pStyle w:val="ListParagraph"/>
+      </w:pPr>
+      <w:r>
+        <w:t xml:space="preserve">Integrated </w:t>
+      </w:r>
+      <w:r>
+        <w:t>RDE1558_BreastBodyLocationClockPosition</w:t>
       </w:r>
       <w:r>
         <w:br/>

</xml_diff>

<commit_message>
Removed Associated Feature Value set.
</commit_message>
<xml_diff>
--- a/Breast IG V3 Changes.docx
+++ b/Breast IG V3 Changes.docx
@@ -1153,8 +1153,36 @@
       <w:r>
         <w:t>RDE1560_BreastBodyLandmark</w:t>
       </w:r>
-      <w:r>
-        <w:br/>
+    </w:p>
+    <w:p>
+      <w:pPr>
+        <w:pStyle w:val="ListParagraph"/>
+        <w:numPr>
+          <w:ilvl w:val="0"/>
+          <w:numId w:val="11"/>
+        </w:numPr>
+      </w:pPr>
+      <w:r>
+        <w:t xml:space="preserve">Replaces local </w:t>
+      </w:r>
+      <w:proofErr w:type="spellStart"/>
+      <w:r>
+        <w:t>AssociatedFeature</w:t>
+      </w:r>
+      <w:proofErr w:type="spellEnd"/>
+      <w:r>
+        <w:t xml:space="preserve"> </w:t>
+      </w:r>
+      <w:proofErr w:type="spellStart"/>
+      <w:r>
+        <w:t>Codeset</w:t>
+      </w:r>
+      <w:proofErr w:type="spellEnd"/>
+      <w:r>
+        <w:t xml:space="preserve">/Value set with ACR </w:t>
+      </w:r>
+      <w:r>
+        <w:t>RDE1571 Associated feature ValueSet</w:t>
       </w:r>
       <w:r>
         <w:br/>
@@ -1666,7 +1694,7 @@
   <w:abstractNum w:abstractNumId="5" w15:restartNumberingAfterBreak="0">
     <w:nsid w:val="64846ACE"/>
     <w:multiLevelType w:val="hybridMultilevel"/>
-    <w:tmpl w:val="3CA273E4"/>
+    <w:tmpl w:val="C0CE398E"/>
     <w:lvl w:ilvl="0" w:tplc="04090001">
       <w:start w:val="1"/>
       <w:numFmt w:val="bullet"/>

</xml_diff>

<commit_message>
RDE1576 Shape  & RDE1580 Orientation
</commit_message>
<xml_diff>
--- a/Breast IG V3 Changes.docx
+++ b/Breast IG V3 Changes.docx
@@ -1163,7 +1163,13 @@
         </w:numPr>
       </w:pPr>
       <w:r>
-        <w:t xml:space="preserve">Replaces local </w:t>
+        <w:t>Replace</w:t>
+      </w:r>
+      <w:r>
+        <w:t xml:space="preserve">d </w:t>
+      </w:r>
+      <w:r>
+        <w:t xml:space="preserve">local </w:t>
       </w:r>
       <w:proofErr w:type="spellStart"/>
       <w:r>
@@ -1182,8 +1188,56 @@
         <w:t xml:space="preserve">/Value set with ACR </w:t>
       </w:r>
       <w:r>
-        <w:t>RDE1571 Associated feature ValueSet</w:t>
-      </w:r>
+        <w:t xml:space="preserve">RDE1571 Associated feature </w:t>
+      </w:r>
+      <w:proofErr w:type="spellStart"/>
+      <w:r>
+        <w:t>ValueSet</w:t>
+      </w:r>
+      <w:proofErr w:type="spellEnd"/>
+    </w:p>
+    <w:p>
+      <w:pPr>
+        <w:pStyle w:val="ListParagraph"/>
+        <w:numPr>
+          <w:ilvl w:val="0"/>
+          <w:numId w:val="11"/>
+        </w:numPr>
+      </w:pPr>
+      <w:r>
+        <w:t>Replace</w:t>
+      </w:r>
+      <w:r>
+        <w:t>d</w:t>
+      </w:r>
+      <w:r>
+        <w:t xml:space="preserve"> local </w:t>
+      </w:r>
+      <w:r>
+        <w:t>Shape</w:t>
+      </w:r>
+      <w:r>
+        <w:t xml:space="preserve"> </w:t>
+      </w:r>
+      <w:proofErr w:type="spellStart"/>
+      <w:r>
+        <w:t>Codeset</w:t>
+      </w:r>
+      <w:proofErr w:type="spellEnd"/>
+      <w:r>
+        <w:t xml:space="preserve">/Value set with ACR </w:t>
+      </w:r>
+      <w:r>
+        <w:t>RDE1576</w:t>
+      </w:r>
+      <w:r>
+        <w:t xml:space="preserve"> Shape </w:t>
+      </w:r>
+      <w:proofErr w:type="spellStart"/>
+      <w:r>
+        <w:t>ValueSet</w:t>
+      </w:r>
+      <w:proofErr w:type="spellEnd"/>
       <w:r>
         <w:br/>
       </w:r>

</xml_diff>

<commit_message>
Converted Calcification Abnormality to ACR
</commit_message>
<xml_diff>
--- a/Breast IG V3 Changes.docx
+++ b/Breast IG V3 Changes.docx
@@ -880,13 +880,7 @@
         </w:numPr>
       </w:pPr>
       <w:r>
-        <w:t xml:space="preserve">Modified </w:t>
-      </w:r>
-      <w:r>
-        <w:t xml:space="preserve">Orientation </w:t>
-      </w:r>
-      <w:r>
-        <w:t>Observation to use ACR terminology.</w:t>
+        <w:t>Modified Orientation Observation to use ACR terminology.</w:t>
       </w:r>
     </w:p>
     <w:p>
@@ -898,13 +892,7 @@
         </w:numPr>
       </w:pPr>
       <w:r>
-        <w:t xml:space="preserve">Modified </w:t>
-      </w:r>
-      <w:r>
-        <w:t xml:space="preserve">Observed Count </w:t>
-      </w:r>
-      <w:r>
-        <w:t>Observation to use ACR terminology.</w:t>
+        <w:t>Modified Observed Count Observation to use ACR terminology.</w:t>
       </w:r>
     </w:p>
     <w:p>
@@ -920,10 +908,7 @@
       </w:r>
       <w:proofErr w:type="gramStart"/>
       <w:r>
-        <w:t xml:space="preserve">Sized </w:t>
-      </w:r>
-      <w:r>
-        <w:t xml:space="preserve"> Observation</w:t>
+        <w:t>Sized  Observation</w:t>
       </w:r>
       <w:proofErr w:type="gramEnd"/>
       <w:r>
@@ -939,13 +924,7 @@
         </w:numPr>
       </w:pPr>
       <w:r>
-        <w:t xml:space="preserve">Modified </w:t>
-      </w:r>
-      <w:r>
-        <w:t xml:space="preserve">Associated Features </w:t>
-      </w:r>
-      <w:r>
-        <w:t>Observation to use ACR terminology.</w:t>
+        <w:t>Modified Associated Features Observation to use ACR terminology.</w:t>
       </w:r>
     </w:p>
     <w:p>
@@ -957,13 +936,7 @@
         </w:numPr>
       </w:pPr>
       <w:r>
-        <w:t xml:space="preserve">Modified Observed </w:t>
-      </w:r>
-      <w:r>
-        <w:t xml:space="preserve">Distribution </w:t>
-      </w:r>
-      <w:r>
-        <w:t>Observation to use ACR terminology.</w:t>
+        <w:t>Modified Observed Distribution Observation to use ACR terminology.</w:t>
       </w:r>
     </w:p>
     <w:p>
@@ -1102,8 +1075,6 @@
       </w:r>
       <w:r>
         <w:br/>
-      </w:r>
-      <w:r>
         <w:t xml:space="preserve">Integrating </w:t>
       </w:r>
       <w:r>
@@ -1205,19 +1176,7 @@
         </w:numPr>
       </w:pPr>
       <w:r>
-        <w:t>Replace</w:t>
-      </w:r>
-      <w:r>
-        <w:t>d</w:t>
-      </w:r>
-      <w:r>
-        <w:t xml:space="preserve"> local </w:t>
-      </w:r>
-      <w:r>
-        <w:t>Shape</w:t>
-      </w:r>
-      <w:r>
-        <w:t xml:space="preserve"> </w:t>
+        <w:t xml:space="preserve">Replaced local Shape </w:t>
       </w:r>
       <w:proofErr w:type="spellStart"/>
       <w:r>
@@ -1248,33 +1207,47 @@
         </w:numPr>
       </w:pPr>
       <w:r>
-        <w:t xml:space="preserve">Replaced local </w:t>
+        <w:t xml:space="preserve">Replaced local Orientation </w:t>
+      </w:r>
+      <w:proofErr w:type="spellStart"/>
+      <w:r>
+        <w:t>Codeset</w:t>
+      </w:r>
+      <w:proofErr w:type="spellEnd"/>
+      <w:r>
+        <w:t xml:space="preserve">/Value set with ACR </w:t>
+      </w:r>
+      <w:r>
+        <w:t xml:space="preserve">RDE1580 </w:t>
       </w:r>
       <w:r>
         <w:t xml:space="preserve">Orientation </w:t>
       </w:r>
       <w:proofErr w:type="spellStart"/>
       <w:r>
-        <w:t>Codeset</w:t>
-      </w:r>
-      <w:proofErr w:type="spellEnd"/>
-      <w:r>
-        <w:t xml:space="preserve">/Value set with ACR </w:t>
-      </w:r>
-      <w:r>
-        <w:t>RDE1580</w:t>
-      </w:r>
-      <w:r>
-        <w:t xml:space="preserve"> </w:t>
-      </w:r>
-      <w:r>
-        <w:t xml:space="preserve">Orientation </w:t>
-      </w:r>
-      <w:proofErr w:type="spellStart"/>
-      <w:r>
         <w:t>ValueSet</w:t>
       </w:r>
       <w:proofErr w:type="spellEnd"/>
+    </w:p>
+    <w:p>
+      <w:pPr>
+        <w:pStyle w:val="ListParagraph"/>
+        <w:numPr>
+          <w:ilvl w:val="0"/>
+          <w:numId w:val="11"/>
+        </w:numPr>
+      </w:pPr>
+      <w:r>
+        <w:t xml:space="preserve">Modified </w:t>
+      </w:r>
+      <w:proofErr w:type="spellStart"/>
+      <w:r>
+        <w:t>CalcificationAbnormality</w:t>
+      </w:r>
+      <w:proofErr w:type="spellEnd"/>
+      <w:r>
+        <w:t xml:space="preserve"> to use ACR terminology.</w:t>
+      </w:r>
       <w:r>
         <w:br/>
       </w:r>

</xml_diff>

<commit_message>
Changet BiRadsAssessment Category from hasMember to component
</commit_message>
<xml_diff>
--- a/Breast IG V3 Changes.docx
+++ b/Breast IG V3 Changes.docx
@@ -13,21 +13,7 @@
         <w:rPr>
           <w:rStyle w:val="BookTitle"/>
         </w:rPr>
-        <w:t xml:space="preserve">Breast Imaging </w:t>
-      </w:r>
-      <w:proofErr w:type="spellStart"/>
-      <w:r>
-        <w:rPr>
-          <w:rStyle w:val="BookTitle"/>
-        </w:rPr>
-        <w:t>Fhir</w:t>
-      </w:r>
-      <w:proofErr w:type="spellEnd"/>
-      <w:r>
-        <w:rPr>
-          <w:rStyle w:val="BookTitle"/>
-        </w:rPr>
-        <w:t xml:space="preserve"> IG Document</w:t>
+        <w:t>Breast Imaging Fhir IG Document</w:t>
       </w:r>
     </w:p>
     <w:p>
@@ -36,13 +22,8 @@
       </w:r>
     </w:p>
     <w:p>
-      <w:proofErr w:type="spellStart"/>
-      <w:r>
-        <w:t>Penrad</w:t>
-      </w:r>
-      <w:proofErr w:type="spellEnd"/>
-      <w:r>
-        <w:t xml:space="preserve"> Technologies, Inc.</w:t>
+      <w:r>
+        <w:t>Penrad Technologies, Inc.</w:t>
       </w:r>
     </w:p>
     <w:p>
@@ -86,23 +67,7 @@
     </w:p>
     <w:p>
       <w:r>
-        <w:t>MFSH is a FSH preprocessor that takes in a .</w:t>
-      </w:r>
-      <w:proofErr w:type="spellStart"/>
-      <w:r>
-        <w:t>mfsh</w:t>
-      </w:r>
-      <w:proofErr w:type="spellEnd"/>
-      <w:r>
-        <w:t xml:space="preserve"> file and outputs a </w:t>
-      </w:r>
-      <w:proofErr w:type="spellStart"/>
-      <w:r>
-        <w:t>fsh</w:t>
-      </w:r>
-      <w:proofErr w:type="spellEnd"/>
-      <w:r>
-        <w:t xml:space="preserve"> file and certain other files that are used for custom processing.</w:t>
+        <w:t>MFSH is a FSH preprocessor that takes in a .mfsh file and outputs a fsh file and certain other files that are used for custom processing.</w:t>
       </w:r>
     </w:p>
     <w:p>
@@ -119,65 +84,21 @@
       </w:r>
     </w:p>
     <w:p>
-      <w:proofErr w:type="spellStart"/>
-      <w:r>
-        <w:t>FGraph</w:t>
-      </w:r>
-      <w:proofErr w:type="spellEnd"/>
-      <w:r>
-        <w:t xml:space="preserve"> takes custom output from the </w:t>
-      </w:r>
-      <w:proofErr w:type="spellStart"/>
-      <w:r>
-        <w:t>mfsh</w:t>
-      </w:r>
-      <w:proofErr w:type="spellEnd"/>
-      <w:r>
-        <w:t xml:space="preserve"> build and creates graphical </w:t>
-      </w:r>
-      <w:proofErr w:type="spellStart"/>
-      <w:r>
-        <w:t>svg</w:t>
-      </w:r>
-      <w:proofErr w:type="spellEnd"/>
-      <w:r>
-        <w:t xml:space="preserve"> files that are included in the final IG build.</w:t>
+      <w:r>
+        <w:t>FGraph takes custom output from the mfsh build and creates graphical svg files that are included in the final IG build.</w:t>
       </w:r>
     </w:p>
     <w:p>
       <w:pPr>
         <w:pStyle w:val="Heading2"/>
       </w:pPr>
-      <w:proofErr w:type="spellStart"/>
       <w:r>
         <w:t>IGBuilder</w:t>
       </w:r>
-      <w:proofErr w:type="spellEnd"/>
-    </w:p>
-    <w:p>
-      <w:proofErr w:type="spellStart"/>
-      <w:r>
-        <w:t>IGBuilder</w:t>
-      </w:r>
-      <w:proofErr w:type="spellEnd"/>
-      <w:r>
-        <w:t xml:space="preserve"> patches the output of the </w:t>
-      </w:r>
-      <w:proofErr w:type="spellStart"/>
-      <w:r>
-        <w:t>mfsh</w:t>
-      </w:r>
-      <w:proofErr w:type="spellEnd"/>
-      <w:r>
-        <w:t xml:space="preserve"> build so the </w:t>
-      </w:r>
-      <w:proofErr w:type="spellStart"/>
-      <w:r>
-        <w:t>fhir</w:t>
-      </w:r>
-      <w:proofErr w:type="spellEnd"/>
-      <w:r>
-        <w:t xml:space="preserve"> IG builder works properly.</w:t>
+    </w:p>
+    <w:p>
+      <w:r>
+        <w:t>IGBuilder patches the output of the mfsh build so the fhir IG builder works properly.</w:t>
       </w:r>
     </w:p>
     <w:p>
@@ -211,15 +132,7 @@
     </w:p>
     <w:p>
       <w:r>
-        <w:t xml:space="preserve">This version included substantive changes to the structure of the previous </w:t>
-      </w:r>
-      <w:proofErr w:type="gramStart"/>
-      <w:r>
-        <w:t>version, and</w:t>
-      </w:r>
-      <w:proofErr w:type="gramEnd"/>
-      <w:r>
-        <w:t xml:space="preserve"> creates the base structure of the FHIR IG. It implemented on the Breast Mammography sections of the FHIR IG. Other modalities will be added in the future.</w:t>
+        <w:t>This version included substantive changes to the structure of the previous version, and creates the base structure of the FHIR IG. It implemented on the Breast Mammography sections of the FHIR IG. Other modalities will be added in the future.</w:t>
       </w:r>
     </w:p>
     <w:p>
@@ -307,47 +220,13 @@
       <w:pPr>
         <w:pStyle w:val="Heading5"/>
       </w:pPr>
-      <w:proofErr w:type="spellStart"/>
-      <w:r>
-        <w:t>AbnormalityDuct</w:t>
-      </w:r>
-      <w:proofErr w:type="spellEnd"/>
-      <w:r>
-        <w:t xml:space="preserve"> </w:t>
-      </w:r>
-      <w:proofErr w:type="spellStart"/>
-      <w:r>
-        <w:t>ObservationCode</w:t>
-      </w:r>
-      <w:proofErr w:type="spellEnd"/>
-    </w:p>
-    <w:p>
-      <w:r>
-        <w:t xml:space="preserve">The </w:t>
-      </w:r>
-      <w:proofErr w:type="spellStart"/>
-      <w:r>
-        <w:t>AbnormalityDuct</w:t>
-      </w:r>
-      <w:proofErr w:type="spellEnd"/>
-      <w:r>
-        <w:t xml:space="preserve"> observation code was incorrectly set to </w:t>
-      </w:r>
-      <w:proofErr w:type="spellStart"/>
-      <w:r>
-        <w:t>AbnormalityCyst</w:t>
-      </w:r>
-      <w:proofErr w:type="spellEnd"/>
-      <w:r>
-        <w:t xml:space="preserve">. Changed it to </w:t>
-      </w:r>
-      <w:proofErr w:type="spellStart"/>
-      <w:r>
-        <w:t>abnormalityDuctObservation</w:t>
-      </w:r>
-      <w:proofErr w:type="spellEnd"/>
-      <w:r>
-        <w:t>.</w:t>
+      <w:r>
+        <w:t>AbnormalityDuct ObservationCode</w:t>
+      </w:r>
+    </w:p>
+    <w:p>
+      <w:r>
+        <w:t>The AbnormalityDuct observation code was incorrectly set to AbnormalityCyst. Changed it to abnormalityDuctObservation.</w:t>
       </w:r>
     </w:p>
     <w:p>
@@ -360,15 +239,7 @@
     </w:p>
     <w:p>
       <w:r>
-        <w:t xml:space="preserve">Removed Shape, margin, and density from profiles where </w:t>
-      </w:r>
-      <w:proofErr w:type="spellStart"/>
-      <w:r>
-        <w:t>thoses</w:t>
-      </w:r>
-      <w:proofErr w:type="spellEnd"/>
-      <w:r>
-        <w:t xml:space="preserve"> were not appropriate, including</w:t>
+        <w:t>Removed Shape, margin, and density from profiles where thoses were not appropriate, including</w:t>
       </w:r>
     </w:p>
     <w:p>
@@ -379,11 +250,9 @@
           <w:numId w:val="8"/>
         </w:numPr>
       </w:pPr>
-      <w:proofErr w:type="spellStart"/>
       <w:r>
         <w:t>ArchitecturalDistortion</w:t>
       </w:r>
-      <w:proofErr w:type="spellEnd"/>
     </w:p>
     <w:p>
       <w:pPr>
@@ -393,11 +262,9 @@
           <w:numId w:val="8"/>
         </w:numPr>
       </w:pPr>
-      <w:proofErr w:type="spellStart"/>
       <w:r>
         <w:t>Asymetry</w:t>
       </w:r>
-      <w:proofErr w:type="spellEnd"/>
     </w:p>
     <w:p>
       <w:pPr>
@@ -417,15 +284,7 @@
     </w:p>
     <w:p>
       <w:r>
-        <w:t xml:space="preserve">Removed </w:t>
-      </w:r>
-      <w:proofErr w:type="spellStart"/>
-      <w:r>
-        <w:t>UnitsofMeasure</w:t>
-      </w:r>
-      <w:proofErr w:type="spellEnd"/>
-      <w:r>
-        <w:t xml:space="preserve"> value set and modified all measurements to be only in millimeters (mm).</w:t>
+        <w:t>Removed UnitsofMeasure value set and modified all measurements to be only in millimeters (mm).</w:t>
       </w:r>
     </w:p>
     <w:p>
@@ -442,15 +301,7 @@
       </w:r>
       <w:r>
         <w:br/>
-        <w:t xml:space="preserve">This was done to reflect that this FHIR IG will also, in future releases, include </w:t>
-      </w:r>
-      <w:proofErr w:type="spellStart"/>
-      <w:r>
-        <w:t>non radiological</w:t>
-      </w:r>
-      <w:proofErr w:type="spellEnd"/>
-      <w:r>
-        <w:t xml:space="preserve"> modalities such as Ultrasound, MRI, etc.</w:t>
+        <w:t>This was done to reflect that this FHIR IG will also, in future releases, include non radiological modalities such as Ultrasound, MRI, etc.</w:t>
       </w:r>
     </w:p>
     <w:p>
@@ -474,13 +325,8 @@
           <w:numId w:val="7"/>
         </w:numPr>
       </w:pPr>
-      <w:proofErr w:type="spellStart"/>
-      <w:r>
-        <w:t>AbnormalityArchitecturalDistortion</w:t>
-      </w:r>
-      <w:proofErr w:type="spellEnd"/>
-      <w:r>
-        <w:t xml:space="preserve"> Profile</w:t>
+      <w:r>
+        <w:t>AbnormalityArchitecturalDistortion Profile</w:t>
       </w:r>
     </w:p>
     <w:p>
@@ -492,17 +338,12 @@
         </w:numPr>
       </w:pPr>
       <w:bookmarkStart w:id="0" w:name="_Hlk95637134"/>
-      <w:proofErr w:type="spellStart"/>
       <w:r>
         <w:t>Abnormality</w:t>
       </w:r>
       <w:bookmarkEnd w:id="0"/>
       <w:r>
-        <w:t>Asymetry</w:t>
-      </w:r>
-      <w:proofErr w:type="spellEnd"/>
-      <w:r>
-        <w:t xml:space="preserve"> Profile</w:t>
+        <w:t>Asymetry Profile</w:t>
       </w:r>
     </w:p>
     <w:p>
@@ -513,13 +354,8 @@
           <w:numId w:val="7"/>
         </w:numPr>
       </w:pPr>
-      <w:proofErr w:type="spellStart"/>
-      <w:r>
-        <w:t>AbnormalityCyst</w:t>
-      </w:r>
-      <w:proofErr w:type="spellEnd"/>
-      <w:r>
-        <w:t xml:space="preserve"> Profile</w:t>
+      <w:r>
+        <w:t>AbnormalityCyst Profile</w:t>
       </w:r>
     </w:p>
     <w:p>
@@ -530,13 +366,8 @@
           <w:numId w:val="7"/>
         </w:numPr>
       </w:pPr>
-      <w:proofErr w:type="spellStart"/>
-      <w:r>
-        <w:t>AbnormalityDensity</w:t>
-      </w:r>
-      <w:proofErr w:type="spellEnd"/>
-      <w:r>
-        <w:t xml:space="preserve"> Profile</w:t>
+      <w:r>
+        <w:t>AbnormalityDensity Profile</w:t>
       </w:r>
     </w:p>
     <w:p>
@@ -547,13 +378,8 @@
           <w:numId w:val="7"/>
         </w:numPr>
       </w:pPr>
-      <w:proofErr w:type="spellStart"/>
-      <w:r>
-        <w:t>AbnormalityDuct</w:t>
-      </w:r>
-      <w:proofErr w:type="spellEnd"/>
-      <w:r>
-        <w:t xml:space="preserve"> Profile</w:t>
+      <w:r>
+        <w:t>AbnormalityDuct Profile</w:t>
       </w:r>
     </w:p>
     <w:p>
@@ -564,13 +390,8 @@
           <w:numId w:val="7"/>
         </w:numPr>
       </w:pPr>
-      <w:proofErr w:type="spellStart"/>
-      <w:r>
-        <w:t>AbnormalityFatNecrosis</w:t>
-      </w:r>
-      <w:proofErr w:type="spellEnd"/>
-      <w:r>
-        <w:t xml:space="preserve"> Profile</w:t>
+      <w:r>
+        <w:t>AbnormalityFatNecrosis Profile</w:t>
       </w:r>
     </w:p>
     <w:p>
@@ -581,13 +402,8 @@
           <w:numId w:val="7"/>
         </w:numPr>
       </w:pPr>
-      <w:proofErr w:type="spellStart"/>
-      <w:r>
-        <w:t>AbnormalityFibroadenoma</w:t>
-      </w:r>
-      <w:proofErr w:type="spellEnd"/>
-      <w:r>
-        <w:t xml:space="preserve"> Profile</w:t>
+      <w:r>
+        <w:t>AbnormalityFibroadenoma Profile</w:t>
       </w:r>
     </w:p>
     <w:p>
@@ -598,13 +414,8 @@
           <w:numId w:val="7"/>
         </w:numPr>
       </w:pPr>
-      <w:proofErr w:type="spellStart"/>
-      <w:r>
-        <w:t>AbnormalityLymphNode</w:t>
-      </w:r>
-      <w:proofErr w:type="spellEnd"/>
-      <w:r>
-        <w:t xml:space="preserve"> Profile</w:t>
+      <w:r>
+        <w:t>AbnormalityLymphNode Profile</w:t>
       </w:r>
     </w:p>
     <w:p>
@@ -615,13 +426,8 @@
           <w:numId w:val="7"/>
         </w:numPr>
       </w:pPr>
-      <w:proofErr w:type="spellStart"/>
-      <w:r>
-        <w:t>AbnormalityMass</w:t>
-      </w:r>
-      <w:proofErr w:type="spellEnd"/>
-      <w:r>
-        <w:t xml:space="preserve"> Profile</w:t>
+      <w:r>
+        <w:t>AbnormalityMass Profile</w:t>
       </w:r>
     </w:p>
     <w:p>
@@ -632,13 +438,8 @@
           <w:numId w:val="7"/>
         </w:numPr>
       </w:pPr>
-      <w:proofErr w:type="spellStart"/>
-      <w:r>
-        <w:t>AbnormalitySkinLesion</w:t>
-      </w:r>
-      <w:proofErr w:type="spellEnd"/>
-      <w:r>
-        <w:t xml:space="preserve"> Profile</w:t>
+      <w:r>
+        <w:t>AbnormalitySkinLesion Profile</w:t>
       </w:r>
     </w:p>
     <w:p>
@@ -664,23 +465,7 @@
         <w:ind w:left="720"/>
       </w:pPr>
       <w:r>
-        <w:t xml:space="preserve">All </w:t>
-      </w:r>
-      <w:proofErr w:type="spellStart"/>
-      <w:r>
-        <w:t>ValueSet’s</w:t>
-      </w:r>
-      <w:proofErr w:type="spellEnd"/>
-      <w:r>
-        <w:t xml:space="preserve"> and </w:t>
-      </w:r>
-      <w:proofErr w:type="spellStart"/>
-      <w:r>
-        <w:t>CodeSystems</w:t>
-      </w:r>
-      <w:proofErr w:type="spellEnd"/>
-      <w:r>
-        <w:t xml:space="preserve"> defined now set the required experimental value to false</w:t>
+        <w:t>All ValueSet’s and CodeSystems defined now set the required experimental value to false</w:t>
       </w:r>
       <w:r>
         <w:t xml:space="preserve"> (previously value was not required)</w:t>
@@ -695,28 +480,56 @@
         </w:numPr>
         <w:ind w:left="720"/>
       </w:pPr>
-      <w:proofErr w:type="spellStart"/>
       <w:r>
         <w:lastRenderedPageBreak/>
         <w:t>BreastImagingReport</w:t>
       </w:r>
-      <w:proofErr w:type="spellEnd"/>
       <w:r>
         <w:t xml:space="preserve"> now derives from </w:t>
       </w:r>
       <w:r>
+        <w:t>us-core-diagnosticreport-note</w:t>
+      </w:r>
+      <w:r>
+        <w:t>.</w:t>
+      </w:r>
+    </w:p>
+    <w:p>
+      <w:pPr>
+        <w:pStyle w:val="ListParagraph"/>
+        <w:numPr>
+          <w:ilvl w:val="0"/>
+          <w:numId w:val="9"/>
+        </w:numPr>
+        <w:ind w:left="720"/>
+      </w:pPr>
+      <w:r>
+        <w:t xml:space="preserve">Breast Medication Request now derives from </w:t>
+      </w:r>
+      <w:r>
+        <w:t>us-core-medicationrequest</w:t>
+      </w:r>
+    </w:p>
+    <w:p>
+      <w:pPr>
+        <w:pStyle w:val="ListParagraph"/>
+        <w:numPr>
+          <w:ilvl w:val="0"/>
+          <w:numId w:val="9"/>
+        </w:numPr>
+        <w:ind w:left="720"/>
+      </w:pPr>
+      <w:r>
+        <w:t xml:space="preserve">Breast Service Request now derives from </w:t>
+      </w:r>
+      <w:r>
         <w:t>us-core-</w:t>
       </w:r>
-      <w:proofErr w:type="spellStart"/>
-      <w:r>
-        <w:t>diagnosticreport</w:t>
-      </w:r>
-      <w:proofErr w:type="spellEnd"/>
-      <w:r>
-        <w:t>-note</w:t>
-      </w:r>
-      <w:r>
-        <w:t>.</w:t>
+      <w:r>
+        <w:t>service</w:t>
+      </w:r>
+      <w:r>
+        <w:t>request</w:t>
       </w:r>
     </w:p>
     <w:p>
@@ -729,56 +542,11 @@
         <w:ind w:left="720"/>
       </w:pPr>
       <w:r>
-        <w:t xml:space="preserve">Breast Medication Request now derives from </w:t>
+        <w:t xml:space="preserve">All observation derived profiles now derive from </w:t>
       </w:r>
       <w:r>
         <w:t>us-core-</w:t>
       </w:r>
-      <w:proofErr w:type="spellStart"/>
-      <w:r>
-        <w:t>medicationrequest</w:t>
-      </w:r>
-      <w:proofErr w:type="spellEnd"/>
-    </w:p>
-    <w:p>
-      <w:pPr>
-        <w:pStyle w:val="ListParagraph"/>
-        <w:numPr>
-          <w:ilvl w:val="0"/>
-          <w:numId w:val="9"/>
-        </w:numPr>
-        <w:ind w:left="720"/>
-      </w:pPr>
-      <w:r>
-        <w:t xml:space="preserve">Breast Service Request now derives from </w:t>
-      </w:r>
-      <w:r>
-        <w:t>us-core-</w:t>
-      </w:r>
-      <w:proofErr w:type="spellStart"/>
-      <w:r>
-        <w:t>service</w:t>
-      </w:r>
-      <w:r>
-        <w:t>request</w:t>
-      </w:r>
-      <w:proofErr w:type="spellEnd"/>
-    </w:p>
-    <w:p>
-      <w:pPr>
-        <w:pStyle w:val="ListParagraph"/>
-        <w:numPr>
-          <w:ilvl w:val="0"/>
-          <w:numId w:val="9"/>
-        </w:numPr>
-        <w:ind w:left="720"/>
-      </w:pPr>
-      <w:r>
-        <w:t xml:space="preserve">All observation derived profiles now derive from </w:t>
-      </w:r>
-      <w:r>
-        <w:t>us-core-</w:t>
-      </w:r>
       <w:r>
         <w:t>observation-imaging</w:t>
       </w:r>
@@ -800,43 +568,11 @@
         </w:numPr>
       </w:pPr>
       <w:r>
-        <w:t xml:space="preserve">Updated </w:t>
-      </w:r>
-      <w:proofErr w:type="spellStart"/>
-      <w:r>
-        <w:t>BreastAssessmentCategory</w:t>
-      </w:r>
-      <w:proofErr w:type="spellEnd"/>
-      <w:r>
-        <w:t xml:space="preserve"> to use ACR codes instead of </w:t>
-      </w:r>
-      <w:proofErr w:type="spellStart"/>
-      <w:r>
-        <w:t>SnoMed</w:t>
-      </w:r>
-      <w:proofErr w:type="spellEnd"/>
-      <w:r>
-        <w:t xml:space="preserve"> codes. Removed </w:t>
-      </w:r>
-      <w:proofErr w:type="spellStart"/>
-      <w:r>
-        <w:t>BreastAssessmentCategoryVS</w:t>
-      </w:r>
-      <w:proofErr w:type="spellEnd"/>
-      <w:r>
-        <w:t>.</w:t>
+        <w:t>Updated BreastAssessmentCategory to use ACR codes instead of SnoMed codes. Removed BreastAssessmentCategoryVS.</w:t>
       </w:r>
       <w:r>
         <w:br/>
-        <w:t xml:space="preserve">Created map from ACR values to </w:t>
-      </w:r>
-      <w:proofErr w:type="spellStart"/>
-      <w:r>
-        <w:t>Snomed</w:t>
-      </w:r>
-      <w:proofErr w:type="spellEnd"/>
-      <w:r>
-        <w:t xml:space="preserve"> values.</w:t>
+        <w:t>Created map from ACR values to Snomed values.</w:t>
       </w:r>
     </w:p>
     <w:p>
@@ -848,230 +584,141 @@
         </w:numPr>
       </w:pPr>
       <w:r>
+        <w:t>Modified CystAbnormality with ACR Terminology.</w:t>
+      </w:r>
+    </w:p>
+    <w:p>
+      <w:pPr>
+        <w:pStyle w:val="ListParagraph"/>
+        <w:numPr>
+          <w:ilvl w:val="0"/>
+          <w:numId w:val="11"/>
+        </w:numPr>
+      </w:pPr>
+      <w:r>
+        <w:t>Modified Margin Observation to use ACR terminology.</w:t>
+      </w:r>
+    </w:p>
+    <w:p>
+      <w:pPr>
+        <w:pStyle w:val="ListParagraph"/>
+        <w:numPr>
+          <w:ilvl w:val="0"/>
+          <w:numId w:val="11"/>
+        </w:numPr>
+      </w:pPr>
+      <w:r>
+        <w:t>Modified Orientation Observation to use ACR terminology.</w:t>
+      </w:r>
+    </w:p>
+    <w:p>
+      <w:pPr>
+        <w:pStyle w:val="ListParagraph"/>
+        <w:numPr>
+          <w:ilvl w:val="0"/>
+          <w:numId w:val="11"/>
+        </w:numPr>
+      </w:pPr>
+      <w:r>
+        <w:t>Modified Observed Count Observation to use ACR terminology.</w:t>
+      </w:r>
+    </w:p>
+    <w:p>
+      <w:pPr>
+        <w:pStyle w:val="ListParagraph"/>
+        <w:numPr>
+          <w:ilvl w:val="0"/>
+          <w:numId w:val="11"/>
+        </w:numPr>
+      </w:pPr>
+      <w:r>
+        <w:t>Modified Observed Sized  Observation to use ACR terminology.</w:t>
+      </w:r>
+    </w:p>
+    <w:p>
+      <w:pPr>
+        <w:pStyle w:val="ListParagraph"/>
+        <w:numPr>
+          <w:ilvl w:val="0"/>
+          <w:numId w:val="11"/>
+        </w:numPr>
+      </w:pPr>
+      <w:r>
+        <w:t>Modified Associated Features Observation to use ACR terminology.</w:t>
+      </w:r>
+    </w:p>
+    <w:p>
+      <w:pPr>
+        <w:pStyle w:val="ListParagraph"/>
+        <w:numPr>
+          <w:ilvl w:val="0"/>
+          <w:numId w:val="11"/>
+        </w:numPr>
+      </w:pPr>
+      <w:r>
+        <w:t>Modified Observed Distribution Observation to use ACR terminology.</w:t>
+      </w:r>
+    </w:p>
+    <w:p>
+      <w:pPr>
+        <w:pStyle w:val="ListParagraph"/>
+        <w:numPr>
+          <w:ilvl w:val="0"/>
+          <w:numId w:val="11"/>
+        </w:numPr>
+      </w:pPr>
+      <w:r>
+        <w:t xml:space="preserve">Replaced </w:t>
+      </w:r>
+      <w:r>
+        <w:t>BreastLateralityVS</w:t>
+      </w:r>
+      <w:r>
+        <w:t xml:space="preserve"> valueset with RadLex </w:t>
+      </w:r>
+      <w:r>
+        <w:t>RDE1588_BreastLaterality</w:t>
+      </w:r>
+      <w:r>
+        <w:t xml:space="preserve"> valueset.</w:t>
+      </w:r>
+      <w:r>
+        <w:br/>
+        <w:t>Created Con</w:t>
+      </w:r>
+      <w:r>
+        <w:t>c</w:t>
+      </w:r>
+      <w:r>
+        <w:t xml:space="preserve">eptMap from </w:t>
+      </w:r>
+      <w:r>
+        <w:t>RDE1588_BreastLaterality</w:t>
+      </w:r>
+      <w:r>
+        <w:t xml:space="preserve"> codes to snomed codes .</w:t>
+      </w:r>
+      <w:r>
+        <w:br/>
+        <w:t>Modified BreastLateralityExtension to use new valueset.</w:t>
+      </w:r>
+    </w:p>
+    <w:p>
+      <w:pPr>
+        <w:pStyle w:val="ListParagraph"/>
+        <w:numPr>
+          <w:ilvl w:val="0"/>
+          <w:numId w:val="11"/>
+        </w:numPr>
+      </w:pPr>
+      <w:r>
         <w:t xml:space="preserve">Modified </w:t>
       </w:r>
-      <w:proofErr w:type="spellStart"/>
-      <w:r>
-        <w:t>CystAbnormality</w:t>
-      </w:r>
-      <w:proofErr w:type="spellEnd"/>
-      <w:r>
-        <w:t xml:space="preserve"> with ACR Terminology.</w:t>
-      </w:r>
-    </w:p>
-    <w:p>
-      <w:pPr>
-        <w:pStyle w:val="ListParagraph"/>
-        <w:numPr>
-          <w:ilvl w:val="0"/>
-          <w:numId w:val="11"/>
-        </w:numPr>
-      </w:pPr>
-      <w:r>
-        <w:t>Modified Margin Observation to use ACR terminology.</w:t>
-      </w:r>
-    </w:p>
-    <w:p>
-      <w:pPr>
-        <w:pStyle w:val="ListParagraph"/>
-        <w:numPr>
-          <w:ilvl w:val="0"/>
-          <w:numId w:val="11"/>
-        </w:numPr>
-      </w:pPr>
-      <w:r>
-        <w:t>Modified Orientation Observation to use ACR terminology.</w:t>
-      </w:r>
-    </w:p>
-    <w:p>
-      <w:pPr>
-        <w:pStyle w:val="ListParagraph"/>
-        <w:numPr>
-          <w:ilvl w:val="0"/>
-          <w:numId w:val="11"/>
-        </w:numPr>
-      </w:pPr>
-      <w:r>
-        <w:t>Modified Observed Count Observation to use ACR terminology.</w:t>
-      </w:r>
-    </w:p>
-    <w:p>
-      <w:pPr>
-        <w:pStyle w:val="ListParagraph"/>
-        <w:numPr>
-          <w:ilvl w:val="0"/>
-          <w:numId w:val="11"/>
-        </w:numPr>
-      </w:pPr>
-      <w:r>
-        <w:t xml:space="preserve">Modified Observed </w:t>
-      </w:r>
-      <w:proofErr w:type="gramStart"/>
-      <w:r>
-        <w:t>Sized  Observation</w:t>
-      </w:r>
-      <w:proofErr w:type="gramEnd"/>
-      <w:r>
-        <w:t xml:space="preserve"> to use ACR terminology.</w:t>
-      </w:r>
-    </w:p>
-    <w:p>
-      <w:pPr>
-        <w:pStyle w:val="ListParagraph"/>
-        <w:numPr>
-          <w:ilvl w:val="0"/>
-          <w:numId w:val="11"/>
-        </w:numPr>
-      </w:pPr>
-      <w:r>
-        <w:t>Modified Associated Features Observation to use ACR terminology.</w:t>
-      </w:r>
-    </w:p>
-    <w:p>
-      <w:pPr>
-        <w:pStyle w:val="ListParagraph"/>
-        <w:numPr>
-          <w:ilvl w:val="0"/>
-          <w:numId w:val="11"/>
-        </w:numPr>
-      </w:pPr>
-      <w:r>
-        <w:t>Modified Observed Distribution Observation to use ACR terminology.</w:t>
-      </w:r>
-    </w:p>
-    <w:p>
-      <w:pPr>
-        <w:pStyle w:val="ListParagraph"/>
-        <w:numPr>
-          <w:ilvl w:val="0"/>
-          <w:numId w:val="11"/>
-        </w:numPr>
-      </w:pPr>
-      <w:r>
-        <w:t xml:space="preserve">Replaced </w:t>
-      </w:r>
-      <w:proofErr w:type="spellStart"/>
-      <w:r>
-        <w:t>BreastLateralityVS</w:t>
-      </w:r>
-      <w:proofErr w:type="spellEnd"/>
-      <w:r>
-        <w:t xml:space="preserve"> </w:t>
-      </w:r>
-      <w:proofErr w:type="spellStart"/>
-      <w:r>
-        <w:t>valueset</w:t>
-      </w:r>
-      <w:proofErr w:type="spellEnd"/>
-      <w:r>
-        <w:t xml:space="preserve"> with </w:t>
-      </w:r>
-      <w:proofErr w:type="spellStart"/>
-      <w:r>
-        <w:t>RadLex</w:t>
-      </w:r>
-      <w:proofErr w:type="spellEnd"/>
-      <w:r>
-        <w:t xml:space="preserve"> </w:t>
-      </w:r>
-      <w:r>
-        <w:t>RDE1588_BreastLaterality</w:t>
-      </w:r>
-      <w:r>
-        <w:t xml:space="preserve"> </w:t>
-      </w:r>
-      <w:proofErr w:type="spellStart"/>
-      <w:r>
-        <w:t>valueset</w:t>
-      </w:r>
-      <w:proofErr w:type="spellEnd"/>
-      <w:r>
-        <w:t>.</w:t>
-      </w:r>
-      <w:r>
-        <w:br/>
-        <w:t xml:space="preserve">Created </w:t>
-      </w:r>
-      <w:proofErr w:type="spellStart"/>
-      <w:r>
-        <w:t>Con</w:t>
-      </w:r>
-      <w:r>
-        <w:t>c</w:t>
-      </w:r>
-      <w:r>
-        <w:t>eptMap</w:t>
-      </w:r>
-      <w:proofErr w:type="spellEnd"/>
-      <w:r>
-        <w:t xml:space="preserve"> from </w:t>
-      </w:r>
-      <w:r>
-        <w:t>RDE1588_BreastLaterality</w:t>
-      </w:r>
-      <w:r>
-        <w:t xml:space="preserve"> codes to </w:t>
-      </w:r>
-      <w:proofErr w:type="spellStart"/>
-      <w:r>
-        <w:t>snomed</w:t>
-      </w:r>
-      <w:proofErr w:type="spellEnd"/>
-      <w:r>
-        <w:t xml:space="preserve"> </w:t>
-      </w:r>
-      <w:proofErr w:type="gramStart"/>
-      <w:r>
-        <w:t>codes .</w:t>
-      </w:r>
-      <w:proofErr w:type="gramEnd"/>
-      <w:r>
-        <w:br/>
-        <w:t xml:space="preserve">Modified </w:t>
-      </w:r>
-      <w:proofErr w:type="spellStart"/>
-      <w:r>
-        <w:t>BreastLateralityExtension</w:t>
-      </w:r>
-      <w:proofErr w:type="spellEnd"/>
-      <w:r>
-        <w:t xml:space="preserve"> to use new </w:t>
-      </w:r>
-      <w:proofErr w:type="spellStart"/>
-      <w:r>
-        <w:t>valueset</w:t>
-      </w:r>
-      <w:proofErr w:type="spellEnd"/>
-      <w:r>
-        <w:t>.</w:t>
-      </w:r>
-    </w:p>
-    <w:p>
-      <w:pPr>
-        <w:pStyle w:val="ListParagraph"/>
-        <w:numPr>
-          <w:ilvl w:val="0"/>
-          <w:numId w:val="11"/>
-        </w:numPr>
-      </w:pPr>
-      <w:r>
-        <w:t xml:space="preserve">Modified </w:t>
-      </w:r>
-      <w:proofErr w:type="spellStart"/>
       <w:r>
         <w:t>BreastBodyLocationExtension</w:t>
       </w:r>
-      <w:proofErr w:type="spellEnd"/>
-      <w:r>
-        <w:t xml:space="preserve"> to use new ACR </w:t>
-      </w:r>
-      <w:proofErr w:type="spellStart"/>
-      <w:r>
-        <w:t>valueset</w:t>
-      </w:r>
-      <w:proofErr w:type="spellEnd"/>
-      <w:r>
-        <w:t>, including</w:t>
+      <w:r>
+        <w:t xml:space="preserve"> to use new ACR valueset, including</w:t>
       </w:r>
       <w:r>
         <w:br/>
@@ -1140,32 +787,32 @@
         <w:t xml:space="preserve">d </w:t>
       </w:r>
       <w:r>
-        <w:t xml:space="preserve">local </w:t>
-      </w:r>
-      <w:proofErr w:type="spellStart"/>
-      <w:r>
-        <w:t>AssociatedFeature</w:t>
-      </w:r>
-      <w:proofErr w:type="spellEnd"/>
-      <w:r>
-        <w:t xml:space="preserve"> </w:t>
-      </w:r>
-      <w:proofErr w:type="spellStart"/>
-      <w:r>
-        <w:t>Codeset</w:t>
-      </w:r>
-      <w:proofErr w:type="spellEnd"/>
-      <w:r>
-        <w:t xml:space="preserve">/Value set with ACR </w:t>
-      </w:r>
-      <w:r>
-        <w:t xml:space="preserve">RDE1571 Associated feature </w:t>
-      </w:r>
-      <w:proofErr w:type="spellStart"/>
+        <w:t xml:space="preserve">local AssociatedFeature Codeset/Value set with ACR </w:t>
+      </w:r>
+      <w:r>
+        <w:t>RDE1571 Associated feature ValueSet</w:t>
+      </w:r>
+    </w:p>
+    <w:p>
+      <w:pPr>
+        <w:pStyle w:val="ListParagraph"/>
+        <w:numPr>
+          <w:ilvl w:val="0"/>
+          <w:numId w:val="11"/>
+        </w:numPr>
+      </w:pPr>
+      <w:r>
+        <w:t xml:space="preserve">Replaced local Shape Codeset/Value set with ACR </w:t>
+      </w:r>
+      <w:r>
+        <w:t>RDE1576</w:t>
+      </w:r>
+      <w:r>
+        <w:t xml:space="preserve"> Shape </w:t>
+      </w:r>
       <w:r>
         <w:t>ValueSet</w:t>
       </w:r>
-      <w:proofErr w:type="spellEnd"/>
     </w:p>
     <w:p>
       <w:pPr>
@@ -1176,27 +823,17 @@
         </w:numPr>
       </w:pPr>
       <w:r>
-        <w:t xml:space="preserve">Replaced local Shape </w:t>
-      </w:r>
-      <w:proofErr w:type="spellStart"/>
-      <w:r>
-        <w:t>Codeset</w:t>
-      </w:r>
-      <w:proofErr w:type="spellEnd"/>
-      <w:r>
-        <w:t xml:space="preserve">/Value set with ACR </w:t>
-      </w:r>
-      <w:r>
-        <w:t>RDE1576</w:t>
-      </w:r>
-      <w:r>
-        <w:t xml:space="preserve"> Shape </w:t>
-      </w:r>
-      <w:proofErr w:type="spellStart"/>
+        <w:t xml:space="preserve">Replaced local Orientation Codeset/Value set with ACR </w:t>
+      </w:r>
+      <w:r>
+        <w:t xml:space="preserve">RDE1580 </w:t>
+      </w:r>
+      <w:r>
+        <w:t xml:space="preserve">Orientation </w:t>
+      </w:r>
       <w:r>
         <w:t>ValueSet</w:t>
       </w:r>
-      <w:proofErr w:type="spellEnd"/>
     </w:p>
     <w:p>
       <w:pPr>
@@ -1207,27 +844,8 @@
         </w:numPr>
       </w:pPr>
       <w:r>
-        <w:t xml:space="preserve">Replaced local Orientation </w:t>
-      </w:r>
-      <w:proofErr w:type="spellStart"/>
-      <w:r>
-        <w:t>Codeset</w:t>
-      </w:r>
-      <w:proofErr w:type="spellEnd"/>
-      <w:r>
-        <w:t xml:space="preserve">/Value set with ACR </w:t>
-      </w:r>
-      <w:r>
-        <w:t xml:space="preserve">RDE1580 </w:t>
-      </w:r>
-      <w:r>
-        <w:t xml:space="preserve">Orientation </w:t>
-      </w:r>
-      <w:proofErr w:type="spellStart"/>
-      <w:r>
-        <w:t>ValueSet</w:t>
-      </w:r>
-      <w:proofErr w:type="spellEnd"/>
+        <w:t>Modified CalcificationAbnormality to use ACR terminology.</w:t>
+      </w:r>
     </w:p>
     <w:p>
       <w:pPr>
@@ -1238,15 +856,7 @@
         </w:numPr>
       </w:pPr>
       <w:r>
-        <w:t xml:space="preserve">Modified </w:t>
-      </w:r>
-      <w:proofErr w:type="spellStart"/>
-      <w:r>
-        <w:t>CalcificationAbnormality</w:t>
-      </w:r>
-      <w:proofErr w:type="spellEnd"/>
-      <w:r>
-        <w:t xml:space="preserve"> to use ACR terminology.</w:t>
+        <w:t>Changed BiRadsAssessmentCategory from Observation.hasmember to Observation.component in all occurrences.</w:t>
       </w:r>
       <w:r>
         <w:br/>

</xml_diff>

<commit_message>
Changed Breast Composition from hasMember to component
</commit_message>
<xml_diff>
--- a/Breast IG V3 Changes.docx
+++ b/Breast IG V3 Changes.docx
@@ -13,7 +13,21 @@
         <w:rPr>
           <w:rStyle w:val="BookTitle"/>
         </w:rPr>
-        <w:t>Breast Imaging Fhir IG Document</w:t>
+        <w:t xml:space="preserve">Breast Imaging </w:t>
+      </w:r>
+      <w:proofErr w:type="spellStart"/>
+      <w:r>
+        <w:rPr>
+          <w:rStyle w:val="BookTitle"/>
+        </w:rPr>
+        <w:t>Fhir</w:t>
+      </w:r>
+      <w:proofErr w:type="spellEnd"/>
+      <w:r>
+        <w:rPr>
+          <w:rStyle w:val="BookTitle"/>
+        </w:rPr>
+        <w:t xml:space="preserve"> IG Document</w:t>
       </w:r>
     </w:p>
     <w:p>
@@ -22,8 +36,13 @@
       </w:r>
     </w:p>
     <w:p>
-      <w:r>
-        <w:t>Penrad Technologies, Inc.</w:t>
+      <w:proofErr w:type="spellStart"/>
+      <w:r>
+        <w:t>Penrad</w:t>
+      </w:r>
+      <w:proofErr w:type="spellEnd"/>
+      <w:r>
+        <w:t xml:space="preserve"> Technologies, Inc.</w:t>
       </w:r>
     </w:p>
     <w:p>
@@ -67,7 +86,23 @@
     </w:p>
     <w:p>
       <w:r>
-        <w:t>MFSH is a FSH preprocessor that takes in a .mfsh file and outputs a fsh file and certain other files that are used for custom processing.</w:t>
+        <w:t>MFSH is a FSH preprocessor that takes in a .</w:t>
+      </w:r>
+      <w:proofErr w:type="spellStart"/>
+      <w:r>
+        <w:t>mfsh</w:t>
+      </w:r>
+      <w:proofErr w:type="spellEnd"/>
+      <w:r>
+        <w:t xml:space="preserve"> file and outputs a </w:t>
+      </w:r>
+      <w:proofErr w:type="spellStart"/>
+      <w:r>
+        <w:t>fsh</w:t>
+      </w:r>
+      <w:proofErr w:type="spellEnd"/>
+      <w:r>
+        <w:t xml:space="preserve"> file and certain other files that are used for custom processing.</w:t>
       </w:r>
     </w:p>
     <w:p>
@@ -84,21 +119,65 @@
       </w:r>
     </w:p>
     <w:p>
-      <w:r>
-        <w:t>FGraph takes custom output from the mfsh build and creates graphical svg files that are included in the final IG build.</w:t>
+      <w:proofErr w:type="spellStart"/>
+      <w:r>
+        <w:t>FGraph</w:t>
+      </w:r>
+      <w:proofErr w:type="spellEnd"/>
+      <w:r>
+        <w:t xml:space="preserve"> takes custom output from the </w:t>
+      </w:r>
+      <w:proofErr w:type="spellStart"/>
+      <w:r>
+        <w:t>mfsh</w:t>
+      </w:r>
+      <w:proofErr w:type="spellEnd"/>
+      <w:r>
+        <w:t xml:space="preserve"> build and creates graphical </w:t>
+      </w:r>
+      <w:proofErr w:type="spellStart"/>
+      <w:r>
+        <w:t>svg</w:t>
+      </w:r>
+      <w:proofErr w:type="spellEnd"/>
+      <w:r>
+        <w:t xml:space="preserve"> files that are included in the final IG build.</w:t>
       </w:r>
     </w:p>
     <w:p>
       <w:pPr>
         <w:pStyle w:val="Heading2"/>
       </w:pPr>
+      <w:proofErr w:type="spellStart"/>
       <w:r>
         <w:t>IGBuilder</w:t>
       </w:r>
-    </w:p>
-    <w:p>
-      <w:r>
-        <w:t>IGBuilder patches the output of the mfsh build so the fhir IG builder works properly.</w:t>
+      <w:proofErr w:type="spellEnd"/>
+    </w:p>
+    <w:p>
+      <w:proofErr w:type="spellStart"/>
+      <w:r>
+        <w:t>IGBuilder</w:t>
+      </w:r>
+      <w:proofErr w:type="spellEnd"/>
+      <w:r>
+        <w:t xml:space="preserve"> patches the output of the </w:t>
+      </w:r>
+      <w:proofErr w:type="spellStart"/>
+      <w:r>
+        <w:t>mfsh</w:t>
+      </w:r>
+      <w:proofErr w:type="spellEnd"/>
+      <w:r>
+        <w:t xml:space="preserve"> build so the </w:t>
+      </w:r>
+      <w:proofErr w:type="spellStart"/>
+      <w:r>
+        <w:t>fhir</w:t>
+      </w:r>
+      <w:proofErr w:type="spellEnd"/>
+      <w:r>
+        <w:t xml:space="preserve"> IG builder works properly.</w:t>
       </w:r>
     </w:p>
     <w:p>
@@ -132,7 +211,23 @@
     </w:p>
     <w:p>
       <w:r>
-        <w:t>This version included substantive changes to the structure of the previous version, and creates the base structure of the FHIR IG. It implemented on the Breast Mammography sections of the FHIR IG. Other modalities will be added in the future.</w:t>
+        <w:t xml:space="preserve">This version included substantive changes to the structure of the previous </w:t>
+      </w:r>
+      <w:proofErr w:type="gramStart"/>
+      <w:r>
+        <w:t>version, and</w:t>
+      </w:r>
+      <w:proofErr w:type="gramEnd"/>
+      <w:r>
+        <w:t xml:space="preserve"> creates the base structure of the FHIR IG. It </w:t>
+      </w:r>
+      <w:proofErr w:type="gramStart"/>
+      <w:r>
+        <w:t>implemented</w:t>
+      </w:r>
+      <w:proofErr w:type="gramEnd"/>
+      <w:r>
+        <w:t xml:space="preserve"> on the Breast Mammography sections of the FHIR IG. Other modalities will be added in the future.</w:t>
       </w:r>
     </w:p>
     <w:p>
@@ -220,13 +315,47 @@
       <w:pPr>
         <w:pStyle w:val="Heading5"/>
       </w:pPr>
-      <w:r>
-        <w:t>AbnormalityDuct ObservationCode</w:t>
-      </w:r>
-    </w:p>
-    <w:p>
-      <w:r>
-        <w:t>The AbnormalityDuct observation code was incorrectly set to AbnormalityCyst. Changed it to abnormalityDuctObservation.</w:t>
+      <w:proofErr w:type="spellStart"/>
+      <w:r>
+        <w:t>AbnormalityDuct</w:t>
+      </w:r>
+      <w:proofErr w:type="spellEnd"/>
+      <w:r>
+        <w:t xml:space="preserve"> </w:t>
+      </w:r>
+      <w:proofErr w:type="spellStart"/>
+      <w:r>
+        <w:t>ObservationCode</w:t>
+      </w:r>
+      <w:proofErr w:type="spellEnd"/>
+    </w:p>
+    <w:p>
+      <w:r>
+        <w:t xml:space="preserve">The </w:t>
+      </w:r>
+      <w:proofErr w:type="spellStart"/>
+      <w:r>
+        <w:t>AbnormalityDuct</w:t>
+      </w:r>
+      <w:proofErr w:type="spellEnd"/>
+      <w:r>
+        <w:t xml:space="preserve"> observation code was incorrectly set to </w:t>
+      </w:r>
+      <w:proofErr w:type="spellStart"/>
+      <w:r>
+        <w:t>AbnormalityCyst</w:t>
+      </w:r>
+      <w:proofErr w:type="spellEnd"/>
+      <w:r>
+        <w:t xml:space="preserve">. Changed it to </w:t>
+      </w:r>
+      <w:proofErr w:type="spellStart"/>
+      <w:r>
+        <w:t>abnormalityDuctObservation</w:t>
+      </w:r>
+      <w:proofErr w:type="spellEnd"/>
+      <w:r>
+        <w:t>.</w:t>
       </w:r>
     </w:p>
     <w:p>
@@ -239,7 +368,15 @@
     </w:p>
     <w:p>
       <w:r>
-        <w:t>Removed Shape, margin, and density from profiles where thoses were not appropriate, including</w:t>
+        <w:t xml:space="preserve">Removed Shape, margin, and density from profiles where </w:t>
+      </w:r>
+      <w:proofErr w:type="spellStart"/>
+      <w:r>
+        <w:t>thoses</w:t>
+      </w:r>
+      <w:proofErr w:type="spellEnd"/>
+      <w:r>
+        <w:t xml:space="preserve"> were not appropriate, including</w:t>
       </w:r>
     </w:p>
     <w:p>
@@ -250,9 +387,11 @@
           <w:numId w:val="8"/>
         </w:numPr>
       </w:pPr>
+      <w:proofErr w:type="spellStart"/>
       <w:r>
         <w:t>ArchitecturalDistortion</w:t>
       </w:r>
+      <w:proofErr w:type="spellEnd"/>
     </w:p>
     <w:p>
       <w:pPr>
@@ -262,9 +401,11 @@
           <w:numId w:val="8"/>
         </w:numPr>
       </w:pPr>
+      <w:proofErr w:type="spellStart"/>
       <w:r>
         <w:t>Asymetry</w:t>
       </w:r>
+      <w:proofErr w:type="spellEnd"/>
     </w:p>
     <w:p>
       <w:pPr>
@@ -284,7 +425,15 @@
     </w:p>
     <w:p>
       <w:r>
-        <w:t>Removed UnitsofMeasure value set and modified all measurements to be only in millimeters (mm).</w:t>
+        <w:t xml:space="preserve">Removed </w:t>
+      </w:r>
+      <w:proofErr w:type="spellStart"/>
+      <w:r>
+        <w:t>UnitsofMeasure</w:t>
+      </w:r>
+      <w:proofErr w:type="spellEnd"/>
+      <w:r>
+        <w:t xml:space="preserve"> value set and modified all measurements to be only in millimeters (mm).</w:t>
       </w:r>
     </w:p>
     <w:p>
@@ -301,7 +450,15 @@
       </w:r>
       <w:r>
         <w:br/>
-        <w:t>This was done to reflect that this FHIR IG will also, in future releases, include non radiological modalities such as Ultrasound, MRI, etc.</w:t>
+        <w:t xml:space="preserve">This was done to reflect that this FHIR IG will also, in future releases, include </w:t>
+      </w:r>
+      <w:proofErr w:type="spellStart"/>
+      <w:r>
+        <w:t>non radiological</w:t>
+      </w:r>
+      <w:proofErr w:type="spellEnd"/>
+      <w:r>
+        <w:t xml:space="preserve"> modalities such as Ultrasound, MRI, etc.</w:t>
       </w:r>
     </w:p>
     <w:p>
@@ -325,8 +482,13 @@
           <w:numId w:val="7"/>
         </w:numPr>
       </w:pPr>
-      <w:r>
-        <w:t>AbnormalityArchitecturalDistortion Profile</w:t>
+      <w:proofErr w:type="spellStart"/>
+      <w:r>
+        <w:t>AbnormalityArchitecturalDistortion</w:t>
+      </w:r>
+      <w:proofErr w:type="spellEnd"/>
+      <w:r>
+        <w:t xml:space="preserve"> Profile</w:t>
       </w:r>
     </w:p>
     <w:p>
@@ -338,12 +500,17 @@
         </w:numPr>
       </w:pPr>
       <w:bookmarkStart w:id="0" w:name="_Hlk95637134"/>
+      <w:proofErr w:type="spellStart"/>
       <w:r>
         <w:t>Abnormality</w:t>
       </w:r>
       <w:bookmarkEnd w:id="0"/>
       <w:r>
-        <w:t>Asymetry Profile</w:t>
+        <w:t>Asymetry</w:t>
+      </w:r>
+      <w:proofErr w:type="spellEnd"/>
+      <w:r>
+        <w:t xml:space="preserve"> Profile</w:t>
       </w:r>
     </w:p>
     <w:p>
@@ -354,8 +521,13 @@
           <w:numId w:val="7"/>
         </w:numPr>
       </w:pPr>
-      <w:r>
-        <w:t>AbnormalityCyst Profile</w:t>
+      <w:proofErr w:type="spellStart"/>
+      <w:r>
+        <w:t>AbnormalityCyst</w:t>
+      </w:r>
+      <w:proofErr w:type="spellEnd"/>
+      <w:r>
+        <w:t xml:space="preserve"> Profile</w:t>
       </w:r>
     </w:p>
     <w:p>
@@ -366,8 +538,13 @@
           <w:numId w:val="7"/>
         </w:numPr>
       </w:pPr>
-      <w:r>
-        <w:t>AbnormalityDensity Profile</w:t>
+      <w:proofErr w:type="spellStart"/>
+      <w:r>
+        <w:t>AbnormalityDensity</w:t>
+      </w:r>
+      <w:proofErr w:type="spellEnd"/>
+      <w:r>
+        <w:t xml:space="preserve"> Profile</w:t>
       </w:r>
     </w:p>
     <w:p>
@@ -378,8 +555,13 @@
           <w:numId w:val="7"/>
         </w:numPr>
       </w:pPr>
-      <w:r>
-        <w:t>AbnormalityDuct Profile</w:t>
+      <w:proofErr w:type="spellStart"/>
+      <w:r>
+        <w:t>AbnormalityDuct</w:t>
+      </w:r>
+      <w:proofErr w:type="spellEnd"/>
+      <w:r>
+        <w:t xml:space="preserve"> Profile</w:t>
       </w:r>
     </w:p>
     <w:p>
@@ -390,8 +572,13 @@
           <w:numId w:val="7"/>
         </w:numPr>
       </w:pPr>
-      <w:r>
-        <w:t>AbnormalityFatNecrosis Profile</w:t>
+      <w:proofErr w:type="spellStart"/>
+      <w:r>
+        <w:t>AbnormalityFatNecrosis</w:t>
+      </w:r>
+      <w:proofErr w:type="spellEnd"/>
+      <w:r>
+        <w:t xml:space="preserve"> Profile</w:t>
       </w:r>
     </w:p>
     <w:p>
@@ -402,8 +589,13 @@
           <w:numId w:val="7"/>
         </w:numPr>
       </w:pPr>
-      <w:r>
-        <w:t>AbnormalityFibroadenoma Profile</w:t>
+      <w:proofErr w:type="spellStart"/>
+      <w:r>
+        <w:t>AbnormalityFibroadenoma</w:t>
+      </w:r>
+      <w:proofErr w:type="spellEnd"/>
+      <w:r>
+        <w:t xml:space="preserve"> Profile</w:t>
       </w:r>
     </w:p>
     <w:p>
@@ -414,8 +606,13 @@
           <w:numId w:val="7"/>
         </w:numPr>
       </w:pPr>
-      <w:r>
-        <w:t>AbnormalityLymphNode Profile</w:t>
+      <w:proofErr w:type="spellStart"/>
+      <w:r>
+        <w:t>AbnormalityLymphNode</w:t>
+      </w:r>
+      <w:proofErr w:type="spellEnd"/>
+      <w:r>
+        <w:t xml:space="preserve"> Profile</w:t>
       </w:r>
     </w:p>
     <w:p>
@@ -426,8 +623,13 @@
           <w:numId w:val="7"/>
         </w:numPr>
       </w:pPr>
-      <w:r>
-        <w:t>AbnormalityMass Profile</w:t>
+      <w:proofErr w:type="spellStart"/>
+      <w:r>
+        <w:t>AbnormalityMass</w:t>
+      </w:r>
+      <w:proofErr w:type="spellEnd"/>
+      <w:r>
+        <w:t xml:space="preserve"> Profile</w:t>
       </w:r>
     </w:p>
     <w:p>
@@ -438,8 +640,13 @@
           <w:numId w:val="7"/>
         </w:numPr>
       </w:pPr>
-      <w:r>
-        <w:t>AbnormalitySkinLesion Profile</w:t>
+      <w:proofErr w:type="spellStart"/>
+      <w:r>
+        <w:t>AbnormalitySkinLesion</w:t>
+      </w:r>
+      <w:proofErr w:type="spellEnd"/>
+      <w:r>
+        <w:t xml:space="preserve"> Profile</w:t>
       </w:r>
     </w:p>
     <w:p>
@@ -465,7 +672,23 @@
         <w:ind w:left="720"/>
       </w:pPr>
       <w:r>
-        <w:t>All ValueSet’s and CodeSystems defined now set the required experimental value to false</w:t>
+        <w:t xml:space="preserve">All </w:t>
+      </w:r>
+      <w:proofErr w:type="spellStart"/>
+      <w:r>
+        <w:t>ValueSet’s</w:t>
+      </w:r>
+      <w:proofErr w:type="spellEnd"/>
+      <w:r>
+        <w:t xml:space="preserve"> and </w:t>
+      </w:r>
+      <w:proofErr w:type="spellStart"/>
+      <w:r>
+        <w:t>CodeSystems</w:t>
+      </w:r>
+      <w:proofErr w:type="spellEnd"/>
+      <w:r>
+        <w:t xml:space="preserve"> defined now set the required experimental value to false</w:t>
       </w:r>
       <w:r>
         <w:t xml:space="preserve"> (previously value was not required)</w:t>
@@ -480,15 +703,25 @@
         </w:numPr>
         <w:ind w:left="720"/>
       </w:pPr>
+      <w:proofErr w:type="spellStart"/>
       <w:r>
         <w:lastRenderedPageBreak/>
         <w:t>BreastImagingReport</w:t>
       </w:r>
+      <w:proofErr w:type="spellEnd"/>
       <w:r>
         <w:t xml:space="preserve"> now derives from </w:t>
       </w:r>
       <w:r>
-        <w:t>us-core-diagnosticreport-note</w:t>
+        <w:t>us-core-</w:t>
+      </w:r>
+      <w:proofErr w:type="spellStart"/>
+      <w:r>
+        <w:t>diagnosticreport</w:t>
+      </w:r>
+      <w:proofErr w:type="spellEnd"/>
+      <w:r>
+        <w:t>-note</w:t>
       </w:r>
       <w:r>
         <w:t>.</w:t>
@@ -507,8 +740,13 @@
         <w:t xml:space="preserve">Breast Medication Request now derives from </w:t>
       </w:r>
       <w:r>
-        <w:t>us-core-medicationrequest</w:t>
-      </w:r>
+        <w:t>us-core-</w:t>
+      </w:r>
+      <w:proofErr w:type="spellStart"/>
+      <w:r>
+        <w:t>medicationrequest</w:t>
+      </w:r>
+      <w:proofErr w:type="spellEnd"/>
     </w:p>
     <w:p>
       <w:pPr>
@@ -525,12 +763,14 @@
       <w:r>
         <w:t>us-core-</w:t>
       </w:r>
+      <w:proofErr w:type="spellStart"/>
       <w:r>
         <w:t>service</w:t>
       </w:r>
       <w:r>
         <w:t>request</w:t>
       </w:r>
+      <w:proofErr w:type="spellEnd"/>
     </w:p>
     <w:p>
       <w:pPr>
@@ -568,11 +808,43 @@
         </w:numPr>
       </w:pPr>
       <w:r>
-        <w:t>Updated BreastAssessmentCategory to use ACR codes instead of SnoMed codes. Removed BreastAssessmentCategoryVS.</w:t>
+        <w:t xml:space="preserve">Updated </w:t>
+      </w:r>
+      <w:proofErr w:type="spellStart"/>
+      <w:r>
+        <w:t>BreastAssessmentCategory</w:t>
+      </w:r>
+      <w:proofErr w:type="spellEnd"/>
+      <w:r>
+        <w:t xml:space="preserve"> to use ACR codes instead of </w:t>
+      </w:r>
+      <w:proofErr w:type="spellStart"/>
+      <w:r>
+        <w:t>SnoMed</w:t>
+      </w:r>
+      <w:proofErr w:type="spellEnd"/>
+      <w:r>
+        <w:t xml:space="preserve"> codes. Removed </w:t>
+      </w:r>
+      <w:proofErr w:type="spellStart"/>
+      <w:r>
+        <w:t>BreastAssessmentCategoryVS</w:t>
+      </w:r>
+      <w:proofErr w:type="spellEnd"/>
+      <w:r>
+        <w:t>.</w:t>
       </w:r>
       <w:r>
         <w:br/>
-        <w:t>Created map from ACR values to Snomed values.</w:t>
+        <w:t xml:space="preserve">Created map from ACR values to </w:t>
+      </w:r>
+      <w:proofErr w:type="spellStart"/>
+      <w:r>
+        <w:t>Snomed</w:t>
+      </w:r>
+      <w:proofErr w:type="spellEnd"/>
+      <w:r>
+        <w:t xml:space="preserve"> values.</w:t>
       </w:r>
     </w:p>
     <w:p>
@@ -584,7 +856,15 @@
         </w:numPr>
       </w:pPr>
       <w:r>
-        <w:t>Modified CystAbnormality with ACR Terminology.</w:t>
+        <w:t xml:space="preserve">Modified </w:t>
+      </w:r>
+      <w:proofErr w:type="spellStart"/>
+      <w:r>
+        <w:t>CystAbnormality</w:t>
+      </w:r>
+      <w:proofErr w:type="spellEnd"/>
+      <w:r>
+        <w:t xml:space="preserve"> with ACR Terminology.</w:t>
       </w:r>
     </w:p>
     <w:p>
@@ -632,7 +912,15 @@
         </w:numPr>
       </w:pPr>
       <w:r>
-        <w:t>Modified Observed Sized  Observation to use ACR terminology.</w:t>
+        <w:t xml:space="preserve">Modified Observed </w:t>
+      </w:r>
+      <w:proofErr w:type="gramStart"/>
+      <w:r>
+        <w:t>Sized  Observation</w:t>
+      </w:r>
+      <w:proofErr w:type="gramEnd"/>
+      <w:r>
+        <w:t xml:space="preserve"> to use ACR terminology.</w:t>
       </w:r>
     </w:p>
     <w:p>
@@ -670,37 +958,100 @@
       <w:r>
         <w:t xml:space="preserve">Replaced </w:t>
       </w:r>
+      <w:proofErr w:type="spellStart"/>
       <w:r>
         <w:t>BreastLateralityVS</w:t>
       </w:r>
-      <w:r>
-        <w:t xml:space="preserve"> valueset with RadLex </w:t>
+      <w:proofErr w:type="spellEnd"/>
+      <w:r>
+        <w:t xml:space="preserve"> </w:t>
+      </w:r>
+      <w:proofErr w:type="spellStart"/>
+      <w:r>
+        <w:t>valueset</w:t>
+      </w:r>
+      <w:proofErr w:type="spellEnd"/>
+      <w:r>
+        <w:t xml:space="preserve"> with </w:t>
+      </w:r>
+      <w:proofErr w:type="spellStart"/>
+      <w:r>
+        <w:t>RadLex</w:t>
+      </w:r>
+      <w:proofErr w:type="spellEnd"/>
+      <w:r>
+        <w:t xml:space="preserve"> </w:t>
       </w:r>
       <w:r>
         <w:t>RDE1588_BreastLaterality</w:t>
       </w:r>
       <w:r>
-        <w:t xml:space="preserve"> valueset.</w:t>
+        <w:t xml:space="preserve"> </w:t>
+      </w:r>
+      <w:proofErr w:type="spellStart"/>
+      <w:r>
+        <w:t>valueset</w:t>
+      </w:r>
+      <w:proofErr w:type="spellEnd"/>
+      <w:r>
+        <w:t>.</w:t>
       </w:r>
       <w:r>
         <w:br/>
-        <w:t>Created Con</w:t>
+        <w:t xml:space="preserve">Created </w:t>
+      </w:r>
+      <w:proofErr w:type="spellStart"/>
+      <w:r>
+        <w:t>Con</w:t>
       </w:r>
       <w:r>
         <w:t>c</w:t>
       </w:r>
       <w:r>
-        <w:t xml:space="preserve">eptMap from </w:t>
+        <w:t>eptMap</w:t>
+      </w:r>
+      <w:proofErr w:type="spellEnd"/>
+      <w:r>
+        <w:t xml:space="preserve"> from </w:t>
       </w:r>
       <w:r>
         <w:t>RDE1588_BreastLaterality</w:t>
       </w:r>
       <w:r>
-        <w:t xml:space="preserve"> codes to snomed codes .</w:t>
-      </w:r>
+        <w:t xml:space="preserve"> codes to </w:t>
+      </w:r>
+      <w:proofErr w:type="spellStart"/>
+      <w:r>
+        <w:t>snomed</w:t>
+      </w:r>
+      <w:proofErr w:type="spellEnd"/>
+      <w:r>
+        <w:t xml:space="preserve"> </w:t>
+      </w:r>
+      <w:proofErr w:type="gramStart"/>
+      <w:r>
+        <w:t>codes .</w:t>
+      </w:r>
+      <w:proofErr w:type="gramEnd"/>
       <w:r>
         <w:br/>
-        <w:t>Modified BreastLateralityExtension to use new valueset.</w:t>
+        <w:t xml:space="preserve">Modified </w:t>
+      </w:r>
+      <w:proofErr w:type="spellStart"/>
+      <w:r>
+        <w:t>BreastLateralityExtension</w:t>
+      </w:r>
+      <w:proofErr w:type="spellEnd"/>
+      <w:r>
+        <w:t xml:space="preserve"> to use new </w:t>
+      </w:r>
+      <w:proofErr w:type="spellStart"/>
+      <w:r>
+        <w:t>valueset</w:t>
+      </w:r>
+      <w:proofErr w:type="spellEnd"/>
+      <w:r>
+        <w:t>.</w:t>
       </w:r>
     </w:p>
     <w:p>
@@ -714,11 +1065,21 @@
       <w:r>
         <w:t xml:space="preserve">Modified </w:t>
       </w:r>
+      <w:proofErr w:type="spellStart"/>
       <w:r>
         <w:t>BreastBodyLocationExtension</w:t>
       </w:r>
-      <w:r>
-        <w:t xml:space="preserve"> to use new ACR valueset, including</w:t>
+      <w:proofErr w:type="spellEnd"/>
+      <w:r>
+        <w:t xml:space="preserve"> to use new ACR </w:t>
+      </w:r>
+      <w:proofErr w:type="spellStart"/>
+      <w:r>
+        <w:t>valueset</w:t>
+      </w:r>
+      <w:proofErr w:type="spellEnd"/>
+      <w:r>
+        <w:t>, including</w:t>
       </w:r>
       <w:r>
         <w:br/>
@@ -787,11 +1148,32 @@
         <w:t xml:space="preserve">d </w:t>
       </w:r>
       <w:r>
-        <w:t xml:space="preserve">local AssociatedFeature Codeset/Value set with ACR </w:t>
-      </w:r>
-      <w:r>
-        <w:t>RDE1571 Associated feature ValueSet</w:t>
-      </w:r>
+        <w:t xml:space="preserve">local </w:t>
+      </w:r>
+      <w:proofErr w:type="spellStart"/>
+      <w:r>
+        <w:t>AssociatedFeature</w:t>
+      </w:r>
+      <w:proofErr w:type="spellEnd"/>
+      <w:r>
+        <w:t xml:space="preserve"> </w:t>
+      </w:r>
+      <w:proofErr w:type="spellStart"/>
+      <w:r>
+        <w:t>Codeset</w:t>
+      </w:r>
+      <w:proofErr w:type="spellEnd"/>
+      <w:r>
+        <w:t xml:space="preserve">/Value set with ACR </w:t>
+      </w:r>
+      <w:r>
+        <w:t xml:space="preserve">RDE1571 Associated feature </w:t>
+      </w:r>
+      <w:proofErr w:type="spellStart"/>
+      <w:r>
+        <w:t>ValueSet</w:t>
+      </w:r>
+      <w:proofErr w:type="spellEnd"/>
     </w:p>
     <w:p>
       <w:pPr>
@@ -802,7 +1184,15 @@
         </w:numPr>
       </w:pPr>
       <w:r>
-        <w:t xml:space="preserve">Replaced local Shape Codeset/Value set with ACR </w:t>
+        <w:t xml:space="preserve">Replaced local Shape </w:t>
+      </w:r>
+      <w:proofErr w:type="spellStart"/>
+      <w:r>
+        <w:t>Codeset</w:t>
+      </w:r>
+      <w:proofErr w:type="spellEnd"/>
+      <w:r>
+        <w:t xml:space="preserve">/Value set with ACR </w:t>
       </w:r>
       <w:r>
         <w:t>RDE1576</w:t>
@@ -810,9 +1200,11 @@
       <w:r>
         <w:t xml:space="preserve"> Shape </w:t>
       </w:r>
+      <w:proofErr w:type="spellStart"/>
       <w:r>
         <w:t>ValueSet</w:t>
       </w:r>
+      <w:proofErr w:type="spellEnd"/>
     </w:p>
     <w:p>
       <w:pPr>
@@ -823,7 +1215,15 @@
         </w:numPr>
       </w:pPr>
       <w:r>
-        <w:t xml:space="preserve">Replaced local Orientation Codeset/Value set with ACR </w:t>
+        <w:t xml:space="preserve">Replaced local Orientation </w:t>
+      </w:r>
+      <w:proofErr w:type="spellStart"/>
+      <w:r>
+        <w:t>Codeset</w:t>
+      </w:r>
+      <w:proofErr w:type="spellEnd"/>
+      <w:r>
+        <w:t xml:space="preserve">/Value set with ACR </w:t>
       </w:r>
       <w:r>
         <w:t xml:space="preserve">RDE1580 </w:t>
@@ -831,9 +1231,11 @@
       <w:r>
         <w:t xml:space="preserve">Orientation </w:t>
       </w:r>
+      <w:proofErr w:type="spellStart"/>
       <w:r>
         <w:t>ValueSet</w:t>
       </w:r>
+      <w:proofErr w:type="spellEnd"/>
     </w:p>
     <w:p>
       <w:pPr>
@@ -844,7 +1246,15 @@
         </w:numPr>
       </w:pPr>
       <w:r>
-        <w:t>Modified CalcificationAbnormality to use ACR terminology.</w:t>
+        <w:t xml:space="preserve">Modified </w:t>
+      </w:r>
+      <w:proofErr w:type="spellStart"/>
+      <w:r>
+        <w:t>CalcificationAbnormality</w:t>
+      </w:r>
+      <w:proofErr w:type="spellEnd"/>
+      <w:r>
+        <w:t xml:space="preserve"> to use ACR terminology.</w:t>
       </w:r>
     </w:p>
     <w:p>
@@ -856,7 +1266,51 @@
         </w:numPr>
       </w:pPr>
       <w:r>
-        <w:t>Changed BiRadsAssessmentCategory from Observation.hasmember to Observation.component in all occurrences.</w:t>
+        <w:t xml:space="preserve">Changed </w:t>
+      </w:r>
+      <w:proofErr w:type="spellStart"/>
+      <w:r>
+        <w:t>BiRadsAssessmentCategory</w:t>
+      </w:r>
+      <w:proofErr w:type="spellEnd"/>
+      <w:r>
+        <w:t xml:space="preserve"> from </w:t>
+      </w:r>
+      <w:proofErr w:type="spellStart"/>
+      <w:r>
+        <w:t>Observation.hasmember</w:t>
+      </w:r>
+      <w:proofErr w:type="spellEnd"/>
+      <w:r>
+        <w:t xml:space="preserve"> to </w:t>
+      </w:r>
+      <w:proofErr w:type="spellStart"/>
+      <w:r>
+        <w:t>Observation.component</w:t>
+      </w:r>
+      <w:proofErr w:type="spellEnd"/>
+      <w:r>
+        <w:t xml:space="preserve"> in all occurrences.</w:t>
+      </w:r>
+    </w:p>
+    <w:p>
+      <w:pPr>
+        <w:pStyle w:val="ListParagraph"/>
+        <w:numPr>
+          <w:ilvl w:val="0"/>
+          <w:numId w:val="11"/>
+        </w:numPr>
+      </w:pPr>
+      <w:r>
+        <w:t xml:space="preserve">Changed Breast Composition Category from </w:t>
+      </w:r>
+      <w:proofErr w:type="spellStart"/>
+      <w:r>
+        <w:t>hasMember</w:t>
+      </w:r>
+      <w:proofErr w:type="spellEnd"/>
+      <w:r>
+        <w:t xml:space="preserve"> to Component.</w:t>
       </w:r>
       <w:r>
         <w:br/>

</xml_diff>